<commit_message>
Piccola aggiunto nel File Word
</commit_message>
<xml_diff>
--- a/Documentazione/Word/RelazioneMyDelivery.docx
+++ b/Documentazione/Word/RelazioneMyDelivery.docx
@@ -2139,7 +2139,21 @@
           <w:sz w:val="24"/>
           <w:szCs w:val="24"/>
         </w:rPr>
-        <w:t>Per permettere una scoperta dei requisiti precisa</w:t>
+        <w:t xml:space="preserve">Per </w:t>
+      </w:r>
+      <w:r>
+        <w:rPr>
+          <w:sz w:val="24"/>
+          <w:szCs w:val="24"/>
+        </w:rPr>
+        <w:t>consentire</w:t>
+      </w:r>
+      <w:r>
+        <w:rPr>
+          <w:sz w:val="24"/>
+          <w:szCs w:val="24"/>
+        </w:rPr>
+        <w:t xml:space="preserve"> una scoperta dei requisiti precisa</w:t>
       </w:r>
       <w:r>
         <w:rPr>
@@ -4790,39 +4804,7 @@
           <w:sz w:val="24"/>
           <w:szCs w:val="24"/>
         </w:rPr>
-        <w:t>Ogni Controller ha lo scopo di selezionare una view ed eseguire operazioni in base alla “view” correlata, per cui: “</w:t>
-      </w:r>
-      <w:proofErr w:type="spellStart"/>
-      <w:r>
-        <w:rPr>
-          <w:sz w:val="24"/>
-          <w:szCs w:val="24"/>
-        </w:rPr>
-        <w:t>LoginController</w:t>
-      </w:r>
-      <w:proofErr w:type="spellEnd"/>
-      <w:r>
-        <w:rPr>
-          <w:sz w:val="24"/>
-          <w:szCs w:val="24"/>
-        </w:rPr>
-        <w:t>” rappresenta il controller della view “</w:t>
-      </w:r>
-      <w:proofErr w:type="spellStart"/>
-      <w:r>
-        <w:rPr>
-          <w:sz w:val="24"/>
-          <w:szCs w:val="24"/>
-        </w:rPr>
-        <w:t>Login.fxml</w:t>
-      </w:r>
-      <w:proofErr w:type="spellEnd"/>
-      <w:r>
-        <w:rPr>
-          <w:sz w:val="24"/>
-          <w:szCs w:val="24"/>
-        </w:rPr>
-        <w:t>”, quindi se l’utente sbaglia ad inserire una password, l’operazione verrà gestita dal controller che comunicando con la view gli dirà di mostrarci che la password inserita non è valida.</w:t>
+        <w:t>Ogni Controller ha lo scopo di selezionare una view ed eseguire operazioni in base alla “view” correlata, per cui: “LoginController” rappresenta il controller della view “Login.fxml”, quindi se l’utente sbaglia ad inserire una password, l’operazione verrà gestita dal controller che comunicando con la view gli dirà di mostrarci che la password inserita non è valida.</w:t>
       </w:r>
     </w:p>
     <w:p>
@@ -5076,17 +5058,9 @@
         <w:rPr>
           <w:color w:val="FF0000"/>
         </w:rPr>
-        <w:t xml:space="preserve">MVC: </w:t>
-      </w:r>
-      <w:proofErr w:type="spellStart"/>
-      <w:r>
-        <w:rPr>
-          <w:color w:val="FF0000"/>
-        </w:rPr>
-        <w:t>Views</w:t>
+        <w:t>MVC: Views</w:t>
       </w:r>
       <w:bookmarkEnd w:id="8"/>
-      <w:proofErr w:type="spellEnd"/>
     </w:p>
     <w:p>
       <w:pPr>
@@ -5180,23 +5154,7 @@
           <w:szCs w:val="24"/>
         </w:rPr>
         <w:br/>
-        <w:t>Al suo interno troviamo “</w:t>
-      </w:r>
-      <w:proofErr w:type="spellStart"/>
-      <w:r>
-        <w:rPr>
-          <w:sz w:val="24"/>
-          <w:szCs w:val="24"/>
-        </w:rPr>
-        <w:t>fxml</w:t>
-      </w:r>
-      <w:proofErr w:type="spellEnd"/>
-      <w:r>
-        <w:rPr>
-          <w:sz w:val="24"/>
-          <w:szCs w:val="24"/>
-        </w:rPr>
-        <w:t>”</w:t>
+        <w:t>Al suo interno troviamo “fxml”</w:t>
       </w:r>
       <w:r>
         <w:rPr>
@@ -5210,71 +5168,7 @@
           <w:sz w:val="24"/>
           <w:szCs w:val="24"/>
         </w:rPr>
-        <w:t xml:space="preserve"> “</w:t>
-      </w:r>
-      <w:proofErr w:type="spellStart"/>
-      <w:r>
-        <w:rPr>
-          <w:sz w:val="24"/>
-          <w:szCs w:val="24"/>
-        </w:rPr>
-        <w:t>dialog</w:t>
-      </w:r>
-      <w:proofErr w:type="spellEnd"/>
-      <w:r>
-        <w:rPr>
-          <w:sz w:val="24"/>
-          <w:szCs w:val="24"/>
-        </w:rPr>
-        <w:t xml:space="preserve">” e la classe </w:t>
-      </w:r>
-      <w:proofErr w:type="spellStart"/>
-      <w:r>
-        <w:rPr>
-          <w:sz w:val="24"/>
-          <w:szCs w:val="24"/>
-        </w:rPr>
-        <w:t>Main</w:t>
-      </w:r>
-      <w:proofErr w:type="spellEnd"/>
-      <w:r>
-        <w:rPr>
-          <w:sz w:val="24"/>
-          <w:szCs w:val="24"/>
-        </w:rPr>
-        <w:t xml:space="preserve">. La classe </w:t>
-      </w:r>
-      <w:proofErr w:type="spellStart"/>
-      <w:r>
-        <w:rPr>
-          <w:sz w:val="24"/>
-          <w:szCs w:val="24"/>
-        </w:rPr>
-        <w:t>Main</w:t>
-      </w:r>
-      <w:proofErr w:type="spellEnd"/>
-      <w:r>
-        <w:rPr>
-          <w:sz w:val="24"/>
-          <w:szCs w:val="24"/>
-        </w:rPr>
-        <w:t xml:space="preserve"> rappresenta l’entry point dell’applicazione e dove viene mostrata la prima schermata “</w:t>
-      </w:r>
-      <w:proofErr w:type="spellStart"/>
-      <w:r>
-        <w:rPr>
-          <w:sz w:val="24"/>
-          <w:szCs w:val="24"/>
-        </w:rPr>
-        <w:t>login.fxml</w:t>
-      </w:r>
-      <w:proofErr w:type="spellEnd"/>
-      <w:r>
-        <w:rPr>
-          <w:sz w:val="24"/>
-          <w:szCs w:val="24"/>
-        </w:rPr>
-        <w:t>”</w:t>
+        <w:t xml:space="preserve"> “dialog” e la classe Main. La classe Main rappresenta l’entry point dell’applicazione e dove viene mostrata la prima schermata “login.fxml”</w:t>
       </w:r>
       <w:r>
         <w:rPr>
@@ -5289,71 +5183,7 @@
           <w:szCs w:val="24"/>
         </w:rPr>
         <w:br/>
-        <w:t>Nel package “</w:t>
-      </w:r>
-      <w:proofErr w:type="spellStart"/>
-      <w:r>
-        <w:rPr>
-          <w:sz w:val="24"/>
-          <w:szCs w:val="24"/>
-        </w:rPr>
-        <w:t>fxml</w:t>
-      </w:r>
-      <w:proofErr w:type="spellEnd"/>
-      <w:r>
-        <w:rPr>
-          <w:sz w:val="24"/>
-          <w:szCs w:val="24"/>
-        </w:rPr>
-        <w:t>” vi sono tutti i file con estensione “</w:t>
-      </w:r>
-      <w:proofErr w:type="spellStart"/>
-      <w:r>
-        <w:rPr>
-          <w:sz w:val="24"/>
-          <w:szCs w:val="24"/>
-        </w:rPr>
-        <w:t>fxml</w:t>
-      </w:r>
-      <w:proofErr w:type="spellEnd"/>
-      <w:r>
-        <w:rPr>
-          <w:sz w:val="24"/>
-          <w:szCs w:val="24"/>
-        </w:rPr>
-        <w:t>” che servono per la realizzazione dell’interfaccia grafica dell’applicazione. Infine, nel package “</w:t>
-      </w:r>
-      <w:proofErr w:type="spellStart"/>
-      <w:r>
-        <w:rPr>
-          <w:sz w:val="24"/>
-          <w:szCs w:val="24"/>
-        </w:rPr>
-        <w:t>dialog</w:t>
-      </w:r>
-      <w:proofErr w:type="spellEnd"/>
-      <w:r>
-        <w:rPr>
-          <w:sz w:val="24"/>
-          <w:szCs w:val="24"/>
-        </w:rPr>
-        <w:t>” troviamo tutti quei file con estensione “</w:t>
-      </w:r>
-      <w:proofErr w:type="spellStart"/>
-      <w:r>
-        <w:rPr>
-          <w:sz w:val="24"/>
-          <w:szCs w:val="24"/>
-        </w:rPr>
-        <w:t>fxml</w:t>
-      </w:r>
-      <w:proofErr w:type="spellEnd"/>
-      <w:r>
-        <w:rPr>
-          <w:sz w:val="24"/>
-          <w:szCs w:val="24"/>
-        </w:rPr>
-        <w:t xml:space="preserve">” che permettono la creazione dell’interfaccia delle finestre di dialogo che si aprono quando l’utente svolge determinate operazioni. </w:t>
+        <w:t xml:space="preserve">Nel package “fxml” vi sono tutti i file con estensione “fxml” che servono per la realizzazione dell’interfaccia grafica dell’applicazione. Infine, nel package “dialog” troviamo tutti quei file con estensione “fxml” che permettono la creazione dell’interfaccia delle finestre di dialogo che si aprono quando l’utente svolge determinate operazioni. </w:t>
       </w:r>
       <w:r>
         <w:rPr>
@@ -5361,23 +5191,7 @@
           <w:szCs w:val="24"/>
         </w:rPr>
         <w:br/>
-        <w:t>Per la realizzazione dell’interfaccia grafica è stato utilizzato “</w:t>
-      </w:r>
-      <w:proofErr w:type="spellStart"/>
-      <w:r>
-        <w:rPr>
-          <w:sz w:val="24"/>
-          <w:szCs w:val="24"/>
-        </w:rPr>
-        <w:t>JavaFX</w:t>
-      </w:r>
-      <w:proofErr w:type="spellEnd"/>
-      <w:r>
-        <w:rPr>
-          <w:sz w:val="24"/>
-          <w:szCs w:val="24"/>
-        </w:rPr>
-        <w:t xml:space="preserve">”, ovvero </w:t>
+        <w:t xml:space="preserve">Per la realizzazione dell’interfaccia grafica è stato utilizzato “JavaFX”, ovvero </w:t>
       </w:r>
       <w:r>
         <w:rPr>
@@ -5386,9 +5200,8 @@
           <w:szCs w:val="24"/>
           <w:shd w:val="clear" w:color="auto" w:fill="FEFEFE"/>
         </w:rPr>
-        <w:t>un cross-</w:t>
-      </w:r>
-      <w:proofErr w:type="spellStart"/>
+        <w:t>un cross-platform GUI toolkit per Java</w:t>
+      </w:r>
       <w:r>
         <w:rPr>
           <w:rFonts w:cstheme="minorHAnsi"/>
@@ -5396,9 +5209,8 @@
           <w:szCs w:val="24"/>
           <w:shd w:val="clear" w:color="auto" w:fill="FEFEFE"/>
         </w:rPr>
-        <w:t>platform</w:t>
-      </w:r>
-      <w:proofErr w:type="spellEnd"/>
+        <w:t>, creato per essere il</w:t>
+      </w:r>
       <w:r>
         <w:rPr>
           <w:rFonts w:cstheme="minorHAnsi"/>
@@ -5406,68 +5218,32 @@
           <w:szCs w:val="24"/>
           <w:shd w:val="clear" w:color="auto" w:fill="FEFEFE"/>
         </w:rPr>
-        <w:t xml:space="preserve"> GUI toolkit per Java</w:t>
+        <w:t xml:space="preserve"> successore delle librerie Java</w:t>
       </w:r>
       <w:r>
         <w:rPr>
           <w:rFonts w:cstheme="minorHAnsi"/>
           <w:sz w:val="24"/>
           <w:szCs w:val="24"/>
-          <w:shd w:val="clear" w:color="auto" w:fill="FEFEFE"/>
-        </w:rPr>
-        <w:t>, creato per essere il</w:t>
-      </w:r>
-      <w:r>
+        </w:rPr>
+        <w:t xml:space="preserve"> Swing.</w:t>
+      </w:r>
+    </w:p>
+    <w:p>
+      <w:pPr>
         <w:rPr>
           <w:rFonts w:cstheme="minorHAnsi"/>
           <w:sz w:val="24"/>
           <w:szCs w:val="24"/>
-          <w:shd w:val="clear" w:color="auto" w:fill="FEFEFE"/>
-        </w:rPr>
-        <w:t xml:space="preserve"> successore delle librerie Java</w:t>
-      </w:r>
+        </w:rPr>
+      </w:pPr>
       <w:r>
         <w:rPr>
           <w:rFonts w:cstheme="minorHAnsi"/>
           <w:sz w:val="24"/>
           <w:szCs w:val="24"/>
         </w:rPr>
-        <w:t xml:space="preserve"> Swing.</w:t>
-      </w:r>
-    </w:p>
-    <w:p>
-      <w:pPr>
-        <w:rPr>
-          <w:rFonts w:cstheme="minorHAnsi"/>
-          <w:sz w:val="24"/>
-          <w:szCs w:val="24"/>
-        </w:rPr>
-      </w:pPr>
-      <w:r>
-        <w:rPr>
-          <w:rFonts w:cstheme="minorHAnsi"/>
-          <w:sz w:val="24"/>
-          <w:szCs w:val="24"/>
-        </w:rPr>
-        <w:t xml:space="preserve">Sfruttando il linguaggio di programmazione Java, con </w:t>
-      </w:r>
-      <w:proofErr w:type="spellStart"/>
-      <w:r>
-        <w:rPr>
-          <w:rFonts w:cstheme="minorHAnsi"/>
-          <w:sz w:val="24"/>
-          <w:szCs w:val="24"/>
-        </w:rPr>
-        <w:t>JavaFX</w:t>
-      </w:r>
-      <w:proofErr w:type="spellEnd"/>
-      <w:r>
-        <w:rPr>
-          <w:rFonts w:cstheme="minorHAnsi"/>
-          <w:sz w:val="24"/>
-          <w:szCs w:val="24"/>
-        </w:rPr>
-        <w:t xml:space="preserve"> è possibile creare interfacce grafiche per applicazioni Desktop. Per il progetto, infatti, è stato utilizzato nel seguente modo:</w:t>
+        <w:t>Sfruttando il linguaggio di programmazione Java, con JavaFX è possibile creare interfacce grafiche per applicazioni Desktop. Per il progetto, infatti, è stato utilizzato nel seguente modo:</w:t>
       </w:r>
     </w:p>
     <w:p>
@@ -5805,39 +5581,21 @@
           <w:sz w:val="24"/>
           <w:szCs w:val="24"/>
         </w:rPr>
-        <w:t xml:space="preserve">Nel primo screen è mostrato il codice per creare un </w:t>
-      </w:r>
-      <w:proofErr w:type="spellStart"/>
-      <w:r>
-        <w:rPr>
-          <w:sz w:val="24"/>
-          <w:szCs w:val="24"/>
-        </w:rPr>
-        <w:t>MenuBar</w:t>
-      </w:r>
-      <w:proofErr w:type="spellEnd"/>
-      <w:r>
-        <w:rPr>
-          <w:sz w:val="24"/>
-          <w:szCs w:val="24"/>
-        </w:rPr>
-        <w:t xml:space="preserve"> all’interno dell’interfaccia “Admin”. Il secondo screen mostra ciò che è stato mostrato grazie al codice all’interno del metodo “initialize()”. I Menu “Show”, “</w:t>
-      </w:r>
-      <w:proofErr w:type="spellStart"/>
-      <w:r>
-        <w:rPr>
-          <w:sz w:val="24"/>
-          <w:szCs w:val="24"/>
-        </w:rPr>
-        <w:t>Edit</w:t>
-      </w:r>
-      <w:proofErr w:type="spellEnd"/>
-      <w:r>
-        <w:rPr>
-          <w:sz w:val="24"/>
-          <w:szCs w:val="24"/>
-        </w:rPr>
-        <w:t>” e “Logout” contengono al suo interno degli Item con cui fare varie operazioni, mostrato nel terzo screen.</w:t>
+        <w:t xml:space="preserve">Nel primo screen è mostrato il codice per creare un MenuBar all’interno dell’interfaccia “Admin”. Il secondo screen mostra ciò che è stato </w:t>
+      </w:r>
+      <w:r>
+        <w:rPr>
+          <w:sz w:val="24"/>
+          <w:szCs w:val="24"/>
+        </w:rPr>
+        <w:t>creato</w:t>
+      </w:r>
+      <w:r>
+        <w:rPr>
+          <w:sz w:val="24"/>
+          <w:szCs w:val="24"/>
+        </w:rPr>
+        <w:t xml:space="preserve"> grazie al codice all’interno del metodo “initialize()”. I Menu “Show”, “Edit” e “Logout” contengono al suo interno degli Item con cui fare varie operazioni, mostrato nel terzo screen.</w:t>
       </w:r>
     </w:p>
     <w:p>
@@ -5924,23 +5682,7 @@
           <w:sz w:val="24"/>
           <w:szCs w:val="24"/>
         </w:rPr>
-        <w:t>I file “</w:t>
-      </w:r>
-      <w:proofErr w:type="spellStart"/>
-      <w:r>
-        <w:rPr>
-          <w:sz w:val="24"/>
-          <w:szCs w:val="24"/>
-        </w:rPr>
-        <w:t>fxml</w:t>
-      </w:r>
-      <w:proofErr w:type="spellEnd"/>
-      <w:r>
-        <w:rPr>
-          <w:sz w:val="24"/>
-          <w:szCs w:val="24"/>
-        </w:rPr>
-        <w:t xml:space="preserve">” invece </w:t>
+        <w:t xml:space="preserve">I file “fxml” invece </w:t>
       </w:r>
       <w:r>
         <w:rPr>
@@ -6379,7 +6121,21 @@
           <w:sz w:val="24"/>
           <w:szCs w:val="24"/>
         </w:rPr>
-        <w:t>Una volta scelto il tipo di utente, i tasti “Log-in” e “Registrati” si attiveranno e potranno essere cliccati. Essendo l’Admin unico, sarà l’unico che non potrà Registrarsi, per cui effettuare un login con il profilo “Username” come Username e “1234” come password.</w:t>
+        <w:t>Una volta scelto il tipo di utente, i tasti “Log-in” e “Registrati” si attiveranno e potranno essere cliccati. Essendo l’Admin unico, non potrà Registrarsi,</w:t>
+      </w:r>
+      <w:r>
+        <w:rPr>
+          <w:sz w:val="24"/>
+          <w:szCs w:val="24"/>
+        </w:rPr>
+        <w:t xml:space="preserve"> </w:t>
+      </w:r>
+      <w:r>
+        <w:rPr>
+          <w:sz w:val="24"/>
+          <w:szCs w:val="24"/>
+        </w:rPr>
+        <w:t>per cui effettuare un login con il profilo “Username” come Username e “1234” come password.</w:t>
       </w:r>
     </w:p>
     <w:p>
@@ -6522,23 +6278,7 @@
           <w:sz w:val="24"/>
           <w:szCs w:val="24"/>
         </w:rPr>
-        <w:t>Cliccare sul tasto “</w:t>
-      </w:r>
-      <w:proofErr w:type="spellStart"/>
-      <w:r>
-        <w:rPr>
-          <w:sz w:val="24"/>
-          <w:szCs w:val="24"/>
-        </w:rPr>
-        <w:t>Edit</w:t>
-      </w:r>
-      <w:proofErr w:type="spellEnd"/>
-      <w:r>
-        <w:rPr>
-          <w:sz w:val="24"/>
-          <w:szCs w:val="24"/>
-        </w:rPr>
-        <w:t>” e puntare il cursore su “Azienda”, per poi cliccare su “Aggiungi Azienda”.</w:t>
+        <w:t>Cliccare sul tasto “Edit” e puntare il cursore su “Azienda”, per poi cliccare su “Aggiungi Azienda”.</w:t>
       </w:r>
     </w:p>
     <w:p>
@@ -6922,7 +6662,14 @@
           <w:sz w:val="24"/>
           <w:szCs w:val="24"/>
         </w:rPr>
-        <w:t>Inoltre, una volta creata un’azienda verranno creati dei Veicoli associati all’azienda appena creata (questi serviranno per l’algoritmo).</w:t>
+        <w:t>Inoltre, una volta creata un’azienda verranno creati dei Veicoli associati all’azienda appena creata</w:t>
+      </w:r>
+      <w:r>
+        <w:rPr>
+          <w:sz w:val="24"/>
+          <w:szCs w:val="24"/>
+        </w:rPr>
+        <w:t>.</w:t>
       </w:r>
     </w:p>
     <w:p>
@@ -7994,69 +7741,61 @@
           <w:sz w:val="24"/>
           <w:szCs w:val="24"/>
         </w:rPr>
-        <w:t>Cliccare sul bottone “</w:t>
-      </w:r>
-      <w:proofErr w:type="spellStart"/>
-      <w:r>
-        <w:rPr>
-          <w:sz w:val="24"/>
-          <w:szCs w:val="24"/>
-        </w:rPr>
-        <w:t>Edit</w:t>
-      </w:r>
-      <w:proofErr w:type="spellEnd"/>
-      <w:r>
-        <w:rPr>
-          <w:sz w:val="24"/>
-          <w:szCs w:val="24"/>
-        </w:rPr>
-        <w:t>” e premere su “NextFit”. Questo farà apparire la seguente schermata.</w:t>
-      </w:r>
-    </w:p>
-    <w:p>
-      <w:pPr>
-        <w:rPr>
-          <w:sz w:val="24"/>
-          <w:szCs w:val="24"/>
-        </w:rPr>
-      </w:pPr>
-      <w:r>
-        <w:rPr>
-          <w:sz w:val="24"/>
-          <w:szCs w:val="24"/>
-        </w:rPr>
-        <w:t xml:space="preserve">Qui bisogna scegliere l’azienda presso cui generare l’algoritmo </w:t>
-      </w:r>
-      <w:proofErr w:type="spellStart"/>
-      <w:r>
-        <w:rPr>
-          <w:sz w:val="24"/>
-          <w:szCs w:val="24"/>
-        </w:rPr>
-        <w:t>nextFit</w:t>
-      </w:r>
-      <w:proofErr w:type="spellEnd"/>
-      <w:r>
-        <w:rPr>
-          <w:sz w:val="24"/>
-          <w:szCs w:val="24"/>
-        </w:rPr>
-        <w:t>.</w:t>
-      </w:r>
-    </w:p>
-    <w:p>
-      <w:pPr>
-        <w:rPr>
-          <w:sz w:val="24"/>
-          <w:szCs w:val="24"/>
-        </w:rPr>
-      </w:pPr>
-      <w:r>
-        <w:rPr>
-          <w:sz w:val="24"/>
-          <w:szCs w:val="24"/>
-        </w:rPr>
-        <w:t>L’algoritmo funzionerà se saranno disponibili abbastanza Corrieri – Veicoli ed esisteranno Ordini presso quell’azienda. Cliccando sul bottone OK, si potranno visualizzare i cambiamenti che ha apportato l’algoritmo:</w:t>
+        <w:t>Cliccare sul bottone “Edit” e premere su “NextFit”. Questo farà apparire la seguente schermata.</w:t>
+      </w:r>
+    </w:p>
+    <w:p>
+      <w:pPr>
+        <w:rPr>
+          <w:sz w:val="24"/>
+          <w:szCs w:val="24"/>
+        </w:rPr>
+      </w:pPr>
+      <w:r>
+        <w:rPr>
+          <w:sz w:val="24"/>
+          <w:szCs w:val="24"/>
+        </w:rPr>
+        <w:t>Qui bisogna scegliere l’azienda presso cui generare l’algoritmo nextFit.</w:t>
+      </w:r>
+    </w:p>
+    <w:p>
+      <w:pPr>
+        <w:rPr>
+          <w:sz w:val="24"/>
+          <w:szCs w:val="24"/>
+        </w:rPr>
+      </w:pPr>
+      <w:r>
+        <w:rPr>
+          <w:color w:val="FF0000"/>
+          <w:sz w:val="24"/>
+          <w:szCs w:val="24"/>
+        </w:rPr>
+        <w:t>L’algoritmo funzionerà se saranno disponibili abbastanza Corrieri</w:t>
+      </w:r>
+      <w:r>
+        <w:rPr>
+          <w:color w:val="FF0000"/>
+          <w:sz w:val="24"/>
+          <w:szCs w:val="24"/>
+        </w:rPr>
+        <w:t xml:space="preserve">, </w:t>
+      </w:r>
+      <w:r>
+        <w:rPr>
+          <w:color w:val="FF0000"/>
+          <w:sz w:val="24"/>
+          <w:szCs w:val="24"/>
+        </w:rPr>
+        <w:t>Veicoli ed esisteranno Ordini presso quell’azienda</w:t>
+      </w:r>
+      <w:r>
+        <w:rPr>
+          <w:sz w:val="24"/>
+          <w:szCs w:val="24"/>
+        </w:rPr>
+        <w:t>. Cliccando sul bottone OK, si potranno visualizzare i cambiamenti che ha apportato l’algoritmo:</w:t>
       </w:r>
     </w:p>
     <w:p>
@@ -9019,6 +8758,204 @@
         </w:rPr>
         <w:t>In fondo a destra appariranno tutte le informazioni che sull’ordine.</w:t>
       </w:r>
+    </w:p>
+    <w:p>
+      <w:pPr>
+        <w:rPr>
+          <w:sz w:val="24"/>
+          <w:szCs w:val="24"/>
+        </w:rPr>
+      </w:pPr>
+    </w:p>
+    <w:p>
+      <w:pPr>
+        <w:rPr>
+          <w:sz w:val="24"/>
+          <w:szCs w:val="24"/>
+        </w:rPr>
+      </w:pPr>
+    </w:p>
+    <w:p>
+      <w:pPr>
+        <w:rPr>
+          <w:sz w:val="24"/>
+          <w:szCs w:val="24"/>
+        </w:rPr>
+      </w:pPr>
+      <w:r>
+        <w:rPr>
+          <w:sz w:val="24"/>
+          <w:szCs w:val="24"/>
+        </w:rPr>
+        <w:lastRenderedPageBreak/>
+        <w:t>Oppure inserendo il codice “33176”</w:t>
+      </w:r>
+      <w:r>
+        <w:rPr>
+          <w:sz w:val="24"/>
+          <w:szCs w:val="24"/>
+        </w:rPr>
+        <w:t>, verranno visualizzare le informazioni dell’altro ordine:</w:t>
+      </w:r>
+    </w:p>
+    <w:p>
+      <w:pPr>
+        <w:rPr>
+          <w:sz w:val="24"/>
+          <w:szCs w:val="24"/>
+        </w:rPr>
+      </w:pPr>
+      <w:r>
+        <w:rPr>
+          <w:noProof/>
+          <w:sz w:val="24"/>
+          <w:szCs w:val="24"/>
+        </w:rPr>
+        <w:drawing>
+          <wp:anchor distT="0" distB="0" distL="114300" distR="114300" simplePos="0" relativeHeight="251708416" behindDoc="1" locked="0" layoutInCell="1" allowOverlap="1" wp14:anchorId="3EE685D1" wp14:editId="45C5C15C">
+            <wp:simplePos x="0" y="0"/>
+            <wp:positionH relativeFrom="margin">
+              <wp:align>left</wp:align>
+            </wp:positionH>
+            <wp:positionV relativeFrom="paragraph">
+              <wp:posOffset>14605</wp:posOffset>
+            </wp:positionV>
+            <wp:extent cx="4924425" cy="3219450"/>
+            <wp:effectExtent l="0" t="0" r="9525" b="0"/>
+            <wp:wrapTight wrapText="bothSides">
+              <wp:wrapPolygon edited="0">
+                <wp:start x="0" y="0"/>
+                <wp:lineTo x="0" y="21472"/>
+                <wp:lineTo x="21558" y="21472"/>
+                <wp:lineTo x="21558" y="0"/>
+                <wp:lineTo x="0" y="0"/>
+              </wp:wrapPolygon>
+            </wp:wrapTight>
+            <wp:docPr id="7" name="Immagine 7"/>
+            <wp:cNvGraphicFramePr>
+              <a:graphicFrameLocks xmlns:a="http://schemas.openxmlformats.org/drawingml/2006/main" noChangeAspect="1"/>
+            </wp:cNvGraphicFramePr>
+            <a:graphic xmlns:a="http://schemas.openxmlformats.org/drawingml/2006/main">
+              <a:graphicData uri="http://schemas.openxmlformats.org/drawingml/2006/picture">
+                <pic:pic xmlns:pic="http://schemas.openxmlformats.org/drawingml/2006/picture">
+                  <pic:nvPicPr>
+                    <pic:cNvPr id="0" name="Picture 1"/>
+                    <pic:cNvPicPr>
+                      <a:picLocks noChangeAspect="1" noChangeArrowheads="1"/>
+                    </pic:cNvPicPr>
+                  </pic:nvPicPr>
+                  <pic:blipFill>
+                    <a:blip r:embed="rId54">
+                      <a:extLst>
+                        <a:ext uri="{28A0092B-C50C-407E-A947-70E740481C1C}">
+                          <a14:useLocalDpi xmlns:a14="http://schemas.microsoft.com/office/drawing/2010/main" val="0"/>
+                        </a:ext>
+                      </a:extLst>
+                    </a:blip>
+                    <a:srcRect/>
+                    <a:stretch>
+                      <a:fillRect/>
+                    </a:stretch>
+                  </pic:blipFill>
+                  <pic:spPr bwMode="auto">
+                    <a:xfrm>
+                      <a:off x="0" y="0"/>
+                      <a:ext cx="4924425" cy="3219450"/>
+                    </a:xfrm>
+                    <a:prstGeom prst="rect">
+                      <a:avLst/>
+                    </a:prstGeom>
+                    <a:noFill/>
+                    <a:ln>
+                      <a:noFill/>
+                    </a:ln>
+                  </pic:spPr>
+                </pic:pic>
+              </a:graphicData>
+            </a:graphic>
+          </wp:anchor>
+        </w:drawing>
+      </w:r>
+    </w:p>
+    <w:p>
+      <w:pPr>
+        <w:rPr>
+          <w:sz w:val="24"/>
+          <w:szCs w:val="24"/>
+        </w:rPr>
+      </w:pPr>
+    </w:p>
+    <w:p>
+      <w:pPr>
+        <w:rPr>
+          <w:sz w:val="24"/>
+          <w:szCs w:val="24"/>
+        </w:rPr>
+      </w:pPr>
+    </w:p>
+    <w:p>
+      <w:pPr>
+        <w:rPr>
+          <w:sz w:val="24"/>
+          <w:szCs w:val="24"/>
+        </w:rPr>
+      </w:pPr>
+    </w:p>
+    <w:p>
+      <w:pPr>
+        <w:rPr>
+          <w:sz w:val="24"/>
+          <w:szCs w:val="24"/>
+        </w:rPr>
+      </w:pPr>
+    </w:p>
+    <w:p>
+      <w:pPr>
+        <w:rPr>
+          <w:sz w:val="24"/>
+          <w:szCs w:val="24"/>
+        </w:rPr>
+      </w:pPr>
+    </w:p>
+    <w:p>
+      <w:pPr>
+        <w:rPr>
+          <w:sz w:val="24"/>
+          <w:szCs w:val="24"/>
+        </w:rPr>
+      </w:pPr>
+    </w:p>
+    <w:p>
+      <w:pPr>
+        <w:rPr>
+          <w:sz w:val="24"/>
+          <w:szCs w:val="24"/>
+        </w:rPr>
+      </w:pPr>
+    </w:p>
+    <w:p>
+      <w:pPr>
+        <w:rPr>
+          <w:sz w:val="24"/>
+          <w:szCs w:val="24"/>
+        </w:rPr>
+      </w:pPr>
+    </w:p>
+    <w:p>
+      <w:pPr>
+        <w:rPr>
+          <w:sz w:val="24"/>
+          <w:szCs w:val="24"/>
+        </w:rPr>
+      </w:pPr>
+    </w:p>
+    <w:p>
+      <w:pPr>
+        <w:rPr>
+          <w:sz w:val="24"/>
+          <w:szCs w:val="24"/>
+        </w:rPr>
+      </w:pPr>
     </w:p>
     <w:sectPr>
       <w:pgSz w:w="11906" w:h="16838"/>

</xml_diff>